<commit_message>
Add gpio kernel module for rasppbery pi 3
</commit_message>
<xml_diff>
--- a/Linux/KernelModules/GPIO kernel module_buildroot_raspberry_pi3.docx
+++ b/Linux/KernelModules/GPIO kernel module_buildroot_raspberry_pi3.docx
@@ -785,6 +785,10 @@
       </w:r>
     </w:p>
     <w:p/>
+    <w:p/>
+    <w:p/>
+    <w:p/>
+    <w:p/>
     <w:p>
       <w:r>
         <w:t xml:space="preserve">  </w:t>
@@ -815,6 +819,7 @@
           <w:sz w:val="48"/>
           <w:szCs w:val="48"/>
         </w:rPr>
+        <w:lastRenderedPageBreak/>
         <w:t>2.6. Passing Command Line Arguments to a Module</w:t>
       </w:r>
     </w:p>
@@ -855,18 +860,11 @@
         <w:rPr>
           <w:noProof/>
         </w:rPr>
-        <w:t>gpionum</w:t>
-      </w:r>
-      <w:r>
-        <w:rPr>
-          <w:noProof/>
-        </w:rPr>
-        <w:t xml:space="preserve"> from type int.</w:t>
-      </w:r>
-    </w:p>
-    <w:p>
-      <w:r>
-        <w:lastRenderedPageBreak/>
+        <w:t>gpionum from type int.</w:t>
+      </w:r>
+    </w:p>
+    <w:p>
+      <w:r>
         <w:t>To load the module type</w:t>
       </w:r>
     </w:p>
@@ -912,10 +910,7 @@
         <w:pStyle w:val="NoSpacing"/>
       </w:pPr>
       <w:r>
-        <w:t xml:space="preserve">[1820153.716679] gpio num </w:t>
-      </w:r>
-      <w:r>
-        <w:t>31</w:t>
+        <w:t>[1820153.716679] gpio num 31</w:t>
       </w:r>
     </w:p>
     <w:p>
@@ -1063,67 +1058,14 @@
     <w:p>
       <w:pPr>
         <w:pStyle w:val="NoSpacing"/>
-      </w:pPr>
-    </w:p>
-    <w:p>
-      <w:pPr>
-        <w:pStyle w:val="NoSpacing"/>
-      </w:pPr>
-    </w:p>
-    <w:p>
-      <w:pPr>
-        <w:pStyle w:val="NoSpacing"/>
-      </w:pPr>
-    </w:p>
-    <w:p>
-      <w:pPr>
-        <w:pStyle w:val="NoSpacing"/>
-      </w:pPr>
-    </w:p>
-    <w:p>
-      <w:pPr>
-        <w:pStyle w:val="NoSpacing"/>
-      </w:pPr>
-    </w:p>
-    <w:p>
-      <w:pPr>
-        <w:pStyle w:val="NoSpacing"/>
-      </w:pPr>
-    </w:p>
-    <w:p>
-      <w:pPr>
-        <w:pStyle w:val="NoSpacing"/>
-      </w:pPr>
-    </w:p>
-    <w:p>
-      <w:pPr>
-        <w:pStyle w:val="NoSpacing"/>
-      </w:pPr>
-    </w:p>
-    <w:p>
-      <w:pPr>
-        <w:pStyle w:val="NoSpacing"/>
-      </w:pPr>
-    </w:p>
-    <w:p>
-      <w:pPr>
-        <w:pStyle w:val="NoSpacing"/>
-      </w:pPr>
-    </w:p>
-    <w:p>
-      <w:pPr>
-        <w:pStyle w:val="NoSpacing"/>
-      </w:pPr>
-    </w:p>
-    <w:p>
-      <w:pPr>
-        <w:pStyle w:val="NoSpacing"/>
         <w:rPr>
           <w:b/>
           <w:bCs/>
           <w:color w:val="5F497A" w:themeColor="accent4" w:themeShade="BF"/>
         </w:rPr>
       </w:pPr>
+      <w:bookmarkStart w:id="5" w:name="_GoBack"/>
+      <w:bookmarkEnd w:id="5"/>
       <w:r>
         <w:rPr>
           <w:b/>
@@ -1264,7 +1206,7 @@
           <w:sz w:val="18"/>
           <w:szCs w:val="18"/>
         </w:rPr>
-        <w:t xml:space="preserve">echo </w:t>
+        <w:t>echo 1</w:t>
       </w:r>
       <w:r>
         <w:rPr>
@@ -1275,7 +1217,7 @@
           <w:sz w:val="18"/>
           <w:szCs w:val="18"/>
         </w:rPr>
-        <w:t>1</w:t>
+        <w:t>7</w:t>
       </w:r>
       <w:r>
         <w:rPr>
@@ -1286,9 +1228,12 @@
           <w:sz w:val="18"/>
           <w:szCs w:val="18"/>
         </w:rPr>
-        <w:t>7</w:t>
-      </w:r>
-      <w:r>
+        <w:t xml:space="preserve"> &gt; export </w:t>
+      </w:r>
+    </w:p>
+    <w:p>
+      <w:pPr>
+        <w:pStyle w:val="NoSpacing"/>
         <w:rPr>
           <w:rStyle w:val="Strong"/>
           <w:rFonts w:ascii="Courier" w:hAnsi="Courier"/>
@@ -1297,9 +1242,11 @@
           <w:sz w:val="18"/>
           <w:szCs w:val="18"/>
         </w:rPr>
-        <w:t xml:space="preserve"> &gt; export</w:t>
-      </w:r>
-      <w:r>
+      </w:pPr>
+    </w:p>
+    <w:p>
+      <w:pPr>
+        <w:pStyle w:val="NoSpacing"/>
         <w:rPr>
           <w:rStyle w:val="Strong"/>
           <w:rFonts w:ascii="Courier" w:hAnsi="Courier"/>
@@ -1308,12 +1255,8 @@
           <w:sz w:val="18"/>
           <w:szCs w:val="18"/>
         </w:rPr>
-        <w:t xml:space="preserve"> </w:t>
-      </w:r>
-    </w:p>
-    <w:p>
-      <w:pPr>
-        <w:pStyle w:val="NoSpacing"/>
+      </w:pPr>
+      <w:r>
         <w:rPr>
           <w:rStyle w:val="Strong"/>
           <w:rFonts w:ascii="Courier" w:hAnsi="Courier"/>
@@ -1322,11 +1265,9 @@
           <w:sz w:val="18"/>
           <w:szCs w:val="18"/>
         </w:rPr>
-      </w:pPr>
-    </w:p>
-    <w:p>
-      <w:pPr>
-        <w:pStyle w:val="NoSpacing"/>
+        <w:t>where 17</w:t>
+      </w:r>
+      <w:r>
         <w:rPr>
           <w:rStyle w:val="Strong"/>
           <w:rFonts w:ascii="Courier" w:hAnsi="Courier"/>
@@ -1335,8 +1276,12 @@
           <w:sz w:val="18"/>
           <w:szCs w:val="18"/>
         </w:rPr>
-      </w:pPr>
-      <w:r>
+        <w:t xml:space="preserve"> is the gpio number</w:t>
+      </w:r>
+    </w:p>
+    <w:p>
+      <w:pPr>
+        <w:pStyle w:val="NoSpacing"/>
         <w:rPr>
           <w:rStyle w:val="Strong"/>
           <w:rFonts w:ascii="Courier" w:hAnsi="Courier"/>
@@ -1345,9 +1290,11 @@
           <w:sz w:val="18"/>
           <w:szCs w:val="18"/>
         </w:rPr>
-        <w:t>where 17</w:t>
-      </w:r>
-      <w:r>
+      </w:pPr>
+    </w:p>
+    <w:p>
+      <w:pPr>
+        <w:pStyle w:val="NoSpacing"/>
         <w:rPr>
           <w:rStyle w:val="Strong"/>
           <w:rFonts w:ascii="Courier" w:hAnsi="Courier"/>
@@ -1356,12 +1303,8 @@
           <w:sz w:val="18"/>
           <w:szCs w:val="18"/>
         </w:rPr>
-        <w:t xml:space="preserve"> is the gpio number</w:t>
-      </w:r>
-    </w:p>
-    <w:p>
-      <w:pPr>
-        <w:pStyle w:val="NoSpacing"/>
+      </w:pPr>
+      <w:r>
         <w:rPr>
           <w:rStyle w:val="Strong"/>
           <w:rFonts w:ascii="Courier" w:hAnsi="Courier"/>
@@ -1370,63 +1313,7 @@
           <w:sz w:val="18"/>
           <w:szCs w:val="18"/>
         </w:rPr>
-      </w:pPr>
-    </w:p>
-    <w:p>
-      <w:pPr>
-        <w:pStyle w:val="NoSpacing"/>
-        <w:rPr>
-          <w:rStyle w:val="Strong"/>
-          <w:rFonts w:ascii="Courier" w:hAnsi="Courier"/>
-          <w:noProof/>
-          <w:color w:val="000000"/>
-          <w:sz w:val="18"/>
-          <w:szCs w:val="18"/>
-        </w:rPr>
-      </w:pPr>
-      <w:r>
-        <w:rPr>
-          <w:rStyle w:val="Strong"/>
-          <w:rFonts w:ascii="Courier" w:hAnsi="Courier"/>
-          <w:noProof/>
-          <w:color w:val="000000"/>
-          <w:sz w:val="18"/>
-          <w:szCs w:val="18"/>
-        </w:rPr>
-        <w:t xml:space="preserve">echo </w:t>
-      </w:r>
-      <w:r>
-        <w:rPr>
-          <w:rStyle w:val="Strong"/>
-          <w:rFonts w:ascii="Courier" w:hAnsi="Courier"/>
-          <w:noProof/>
-          <w:color w:val="000000"/>
-          <w:sz w:val="18"/>
-          <w:szCs w:val="18"/>
-        </w:rPr>
-        <w:t>out</w:t>
-      </w:r>
-      <w:r>
-        <w:rPr>
-          <w:rStyle w:val="Strong"/>
-          <w:rFonts w:ascii="Courier" w:hAnsi="Courier"/>
-          <w:noProof/>
-          <w:color w:val="000000"/>
-          <w:sz w:val="18"/>
-          <w:szCs w:val="18"/>
-        </w:rPr>
-        <w:t xml:space="preserve"> &gt; gpio</w:t>
-      </w:r>
-      <w:r>
-        <w:rPr>
-          <w:rStyle w:val="Strong"/>
-          <w:rFonts w:ascii="Courier" w:hAnsi="Courier"/>
-          <w:noProof/>
-          <w:color w:val="000000"/>
-          <w:sz w:val="18"/>
-          <w:szCs w:val="18"/>
-        </w:rPr>
-        <w:t>1</w:t>
+        <w:t>echo out &gt; gpio1</w:t>
       </w:r>
       <w:r>
         <w:rPr>
@@ -1644,9 +1531,9 @@
           <w:szCs w:val="20"/>
         </w:rPr>
       </w:pPr>
-      <w:bookmarkStart w:id="5" w:name="OLE_LINK6"/>
-      <w:bookmarkStart w:id="6" w:name="OLE_LINK7"/>
-      <w:bookmarkStart w:id="7" w:name="OLE_LINK8"/>
+      <w:bookmarkStart w:id="6" w:name="OLE_LINK6"/>
+      <w:bookmarkStart w:id="7" w:name="OLE_LINK7"/>
+      <w:bookmarkStart w:id="8" w:name="OLE_LINK8"/>
       <w:r>
         <w:rPr>
           <w:rFonts w:ascii="Courier New" w:eastAsia="Times New Roman" w:hAnsi="Courier New" w:cs="Courier New"/>
@@ -1657,9 +1544,9 @@
         <w:t>echo 1 &gt; gpio17/value</w:t>
       </w:r>
     </w:p>
-    <w:bookmarkEnd w:id="5"/>
     <w:bookmarkEnd w:id="6"/>
     <w:bookmarkEnd w:id="7"/>
+    <w:bookmarkEnd w:id="8"/>
     <w:p>
       <w:pPr>
         <w:shd w:val="clear" w:color="auto" w:fill="E0E0E0"/>
@@ -1735,25 +1622,7 @@
           <w:sz w:val="20"/>
           <w:szCs w:val="20"/>
         </w:rPr>
-        <w:t xml:space="preserve">echo </w:t>
-      </w:r>
-      <w:r>
-        <w:rPr>
-          <w:rFonts w:ascii="Courier New" w:eastAsia="Times New Roman" w:hAnsi="Courier New" w:cs="Courier New"/>
-          <w:color w:val="000000"/>
-          <w:sz w:val="20"/>
-          <w:szCs w:val="20"/>
-        </w:rPr>
-        <w:t>0</w:t>
-      </w:r>
-      <w:r>
-        <w:rPr>
-          <w:rFonts w:ascii="Courier New" w:eastAsia="Times New Roman" w:hAnsi="Courier New" w:cs="Courier New"/>
-          <w:color w:val="000000"/>
-          <w:sz w:val="20"/>
-          <w:szCs w:val="20"/>
-        </w:rPr>
-        <w:t xml:space="preserve"> &gt; gpio17/value</w:t>
+        <w:t>echo 0 &gt; gpio17/value</w:t>
       </w:r>
     </w:p>
     <w:p>
@@ -1934,7 +1803,7 @@
           <w:szCs w:val="27"/>
           <w:shd w:val="clear" w:color="auto" w:fill="FFFFFF"/>
         </w:rPr>
-        <w:t>I</w:t>
+        <w:t>It is also possible to pass GPIO numbers through platform data or a device tree</w:t>
       </w:r>
       <w:r>
         <w:rPr>
@@ -1943,27 +1812,86 @@
           <w:szCs w:val="27"/>
           <w:shd w:val="clear" w:color="auto" w:fill="FFFFFF"/>
         </w:rPr>
-        <w:t>t is also possible to pass GPIO numbers through platform data or a device tree</w:t>
-      </w:r>
-      <w:r>
+        <w:t>.</w:t>
+      </w:r>
+    </w:p>
+    <w:p>
+      <w:pPr>
+        <w:pStyle w:val="NoSpacing"/>
         <w:rPr>
           <w:color w:val="000000"/>
           <w:sz w:val="27"/>
           <w:szCs w:val="27"/>
           <w:shd w:val="clear" w:color="auto" w:fill="FFFFFF"/>
         </w:rPr>
-        <w:t>.</w:t>
-      </w:r>
-    </w:p>
-    <w:p>
-      <w:pPr>
-        <w:pStyle w:val="NoSpacing"/>
+      </w:pPr>
+    </w:p>
+    <w:p>
+      <w:pPr>
+        <w:pStyle w:val="NoSpacing"/>
+      </w:pPr>
+      <w:r>
         <w:rPr>
           <w:color w:val="000000"/>
           <w:sz w:val="27"/>
           <w:szCs w:val="27"/>
           <w:shd w:val="clear" w:color="auto" w:fill="FFFFFF"/>
         </w:rPr>
+        <w:t>GPIOs must be allocated before use</w:t>
+      </w:r>
+    </w:p>
+    <w:p>
+      <w:pPr>
+        <w:pStyle w:val="HTMLPreformatted"/>
+        <w:shd w:val="clear" w:color="auto" w:fill="FFFFFF"/>
+        <w:rPr>
+          <w:color w:val="000000"/>
+        </w:rPr>
+      </w:pPr>
+      <w:bookmarkStart w:id="9" w:name="OLE_LINK11"/>
+      <w:bookmarkStart w:id="10" w:name="OLE_LINK12"/>
+      <w:r>
+        <w:rPr>
+          <w:noProof/>
+          <w:color w:val="000000"/>
+        </w:rPr>
+        <w:t xml:space="preserve">int </w:t>
+      </w:r>
+      <w:bookmarkStart w:id="11" w:name="OLE_LINK9"/>
+      <w:bookmarkStart w:id="12" w:name="OLE_LINK10"/>
+      <w:r>
+        <w:rPr>
+          <w:noProof/>
+          <w:color w:val="000000"/>
+        </w:rPr>
+        <w:t>gpio_request</w:t>
+      </w:r>
+      <w:bookmarkEnd w:id="11"/>
+      <w:bookmarkEnd w:id="12"/>
+      <w:r>
+        <w:rPr>
+          <w:noProof/>
+          <w:color w:val="000000"/>
+        </w:rPr>
+        <w:t>(unsigned int gpio, const char *label</w:t>
+      </w:r>
+      <w:r>
+        <w:rPr>
+          <w:color w:val="000000"/>
+        </w:rPr>
+        <w:t>);</w:t>
+      </w:r>
+    </w:p>
+    <w:bookmarkEnd w:id="9"/>
+    <w:bookmarkEnd w:id="10"/>
+    <w:p>
+      <w:pPr>
+        <w:pStyle w:val="NoSpacing"/>
+      </w:pPr>
+    </w:p>
+    <w:p>
+      <w:pPr>
+        <w:pStyle w:val="NoSpacing"/>
       </w:pPr>
     </w:p>
     <w:p>
@@ -1977,67 +1905,17 @@
           <w:szCs w:val="27"/>
           <w:shd w:val="clear" w:color="auto" w:fill="FFFFFF"/>
         </w:rPr>
-        <w:t>GPIOs must be allocated before use</w:t>
-      </w:r>
-    </w:p>
-    <w:p>
-      <w:pPr>
-        <w:pStyle w:val="HTMLPreformatted"/>
-        <w:shd w:val="clear" w:color="auto" w:fill="FFFFFF"/>
-        <w:rPr>
-          <w:color w:val="000000"/>
-        </w:rPr>
-      </w:pPr>
-      <w:bookmarkStart w:id="8" w:name="OLE_LINK11"/>
-      <w:bookmarkStart w:id="9" w:name="OLE_LINK12"/>
-      <w:r>
-        <w:rPr>
-          <w:noProof/>
-          <w:color w:val="000000"/>
-        </w:rPr>
-        <w:t xml:space="preserve">int </w:t>
-      </w:r>
-      <w:bookmarkStart w:id="10" w:name="OLE_LINK9"/>
-      <w:bookmarkStart w:id="11" w:name="OLE_LINK10"/>
-      <w:r>
-        <w:rPr>
-          <w:noProof/>
-          <w:color w:val="000000"/>
-        </w:rPr>
-        <w:t>gpio_request</w:t>
-      </w:r>
-      <w:bookmarkEnd w:id="10"/>
-      <w:bookmarkEnd w:id="11"/>
-      <w:r>
-        <w:rPr>
-          <w:noProof/>
-          <w:color w:val="000000"/>
-        </w:rPr>
-        <w:t>(unsigned int gpio, const char *label</w:t>
-      </w:r>
-      <w:r>
-        <w:rPr>
-          <w:color w:val="000000"/>
-        </w:rPr>
-        <w:t>);</w:t>
-      </w:r>
-    </w:p>
-    <w:bookmarkEnd w:id="8"/>
-    <w:bookmarkEnd w:id="9"/>
-    <w:p>
-      <w:pPr>
-        <w:pStyle w:val="NoSpacing"/>
-      </w:pPr>
-    </w:p>
-    <w:p>
-      <w:pPr>
-        <w:pStyle w:val="NoSpacing"/>
-      </w:pPr>
-    </w:p>
-    <w:p>
-      <w:pPr>
-        <w:pStyle w:val="NoSpacing"/>
-      </w:pPr>
+        <w:t>The </w:t>
+      </w:r>
+      <w:r>
+        <w:rPr>
+          <w:rStyle w:val="HTMLTypewriter"/>
+          <w:rFonts w:eastAsiaTheme="minorHAnsi"/>
+          <w:color w:val="000000"/>
+          <w:shd w:val="clear" w:color="auto" w:fill="FFFFFF"/>
+        </w:rPr>
+        <w:t>gpio</w:t>
+      </w:r>
       <w:r>
         <w:rPr>
           <w:color w:val="000000"/>
@@ -2045,7 +1923,7 @@
           <w:szCs w:val="27"/>
           <w:shd w:val="clear" w:color="auto" w:fill="FFFFFF"/>
         </w:rPr>
-        <w:t>The </w:t>
+        <w:t> parameter indicates which GPIO is required, while </w:t>
       </w:r>
       <w:r>
         <w:rPr>
@@ -2054,7 +1932,7 @@
           <w:color w:val="000000"/>
           <w:shd w:val="clear" w:color="auto" w:fill="FFFFFF"/>
         </w:rPr>
-        <w:t>gpio</w:t>
+        <w:t>label</w:t>
       </w:r>
       <w:r>
         <w:rPr>
@@ -2063,66 +1941,76 @@
           <w:szCs w:val="27"/>
           <w:shd w:val="clear" w:color="auto" w:fill="FFFFFF"/>
         </w:rPr>
-        <w:t> parameter indicates which GPIO is required, while </w:t>
-      </w:r>
-      <w:r>
-        <w:rPr>
-          <w:rStyle w:val="HTMLTypewriter"/>
-          <w:rFonts w:eastAsiaTheme="minorHAnsi"/>
-          <w:color w:val="000000"/>
-          <w:shd w:val="clear" w:color="auto" w:fill="FFFFFF"/>
-        </w:rPr>
-        <w:t>label</w:t>
-      </w:r>
-      <w:r>
+        <w:t> associates a string with it that can later appear in sysfs.</w:t>
+      </w:r>
+    </w:p>
+    <w:p>
+      <w:pPr>
+        <w:pStyle w:val="NoSpacing"/>
         <w:rPr>
           <w:color w:val="000000"/>
           <w:sz w:val="27"/>
           <w:szCs w:val="27"/>
           <w:shd w:val="clear" w:color="auto" w:fill="FFFFFF"/>
         </w:rPr>
-        <w:t> associates a string with it that can later appear in sysfs.</w:t>
-      </w:r>
-    </w:p>
-    <w:p>
-      <w:pPr>
-        <w:pStyle w:val="NoSpacing"/>
+      </w:pPr>
+      <w:r>
         <w:rPr>
           <w:color w:val="000000"/>
           <w:sz w:val="27"/>
           <w:szCs w:val="27"/>
           <w:shd w:val="clear" w:color="auto" w:fill="FFFFFF"/>
         </w:rPr>
-      </w:pPr>
-      <w:r>
+        <w:t>A zero return code indicates success</w:t>
+      </w:r>
+    </w:p>
+    <w:p>
+      <w:pPr>
+        <w:pStyle w:val="NoSpacing"/>
         <w:rPr>
           <w:color w:val="000000"/>
           <w:sz w:val="27"/>
           <w:szCs w:val="27"/>
           <w:shd w:val="clear" w:color="auto" w:fill="FFFFFF"/>
         </w:rPr>
-        <w:t>A</w:t>
-      </w:r>
-      <w:r>
+      </w:pPr>
+    </w:p>
+    <w:p>
+      <w:pPr>
+        <w:pStyle w:val="NoSpacing"/>
         <w:rPr>
           <w:color w:val="000000"/>
           <w:sz w:val="27"/>
           <w:szCs w:val="27"/>
           <w:shd w:val="clear" w:color="auto" w:fill="FFFFFF"/>
         </w:rPr>
-        <w:t xml:space="preserve"> zero return code indicates success</w:t>
-      </w:r>
-    </w:p>
-    <w:p>
-      <w:pPr>
-        <w:pStyle w:val="NoSpacing"/>
+      </w:pPr>
+      <w:r>
         <w:rPr>
           <w:color w:val="000000"/>
           <w:sz w:val="27"/>
           <w:szCs w:val="27"/>
           <w:shd w:val="clear" w:color="auto" w:fill="FFFFFF"/>
         </w:rPr>
-      </w:pPr>
+        <w:t>A GPIO can be returned to the system </w:t>
+      </w:r>
+    </w:p>
+    <w:p>
+      <w:pPr>
+        <w:pStyle w:val="HTMLPreformatted"/>
+        <w:shd w:val="clear" w:color="auto" w:fill="FFFFFF"/>
+        <w:rPr>
+          <w:noProof/>
+          <w:color w:val="000000"/>
+        </w:rPr>
+      </w:pPr>
+      <w:r>
+        <w:rPr>
+          <w:noProof/>
+          <w:color w:val="000000"/>
+        </w:rPr>
+        <w:t>void gpio_free(unsigned int gpio);</w:t>
+      </w:r>
     </w:p>
     <w:p>
       <w:pPr>
@@ -2134,44 +2022,63 @@
           <w:shd w:val="clear" w:color="auto" w:fill="FFFFFF"/>
         </w:rPr>
       </w:pPr>
-      <w:r>
+    </w:p>
+    <w:p>
+      <w:pPr>
+        <w:pStyle w:val="NoSpacing"/>
         <w:rPr>
           <w:color w:val="000000"/>
           <w:sz w:val="27"/>
           <w:szCs w:val="27"/>
           <w:shd w:val="clear" w:color="auto" w:fill="FFFFFF"/>
         </w:rPr>
-        <w:t>A GPIO can be returned to the system </w:t>
-      </w:r>
-    </w:p>
-    <w:p>
-      <w:pPr>
-        <w:pStyle w:val="HTMLPreformatted"/>
-        <w:shd w:val="clear" w:color="auto" w:fill="FFFFFF"/>
-        <w:rPr>
-          <w:noProof/>
-          <w:color w:val="000000"/>
-        </w:rPr>
-      </w:pPr>
-      <w:r>
-        <w:rPr>
-          <w:noProof/>
-          <w:color w:val="000000"/>
-        </w:rPr>
-        <w:t>void gpio_free(unsigned int gpio);</w:t>
-      </w:r>
-    </w:p>
-    <w:p>
-      <w:pPr>
-        <w:pStyle w:val="NoSpacing"/>
+      </w:pPr>
+      <w:r>
         <w:rPr>
           <w:color w:val="000000"/>
           <w:sz w:val="27"/>
           <w:szCs w:val="27"/>
           <w:shd w:val="clear" w:color="auto" w:fill="FFFFFF"/>
         </w:rPr>
-      </w:pPr>
-    </w:p>
+        <w:t>Direction:</w:t>
+      </w:r>
+    </w:p>
+    <w:p>
+      <w:pPr>
+        <w:pStyle w:val="HTMLPreformatted"/>
+        <w:shd w:val="clear" w:color="auto" w:fill="FFFFFF"/>
+        <w:rPr>
+          <w:noProof/>
+          <w:color w:val="000000"/>
+        </w:rPr>
+      </w:pPr>
+      <w:r>
+        <w:rPr>
+          <w:noProof/>
+          <w:color w:val="000000"/>
+        </w:rPr>
+        <w:t>int gpio_direction_input(unsigned int gpio);</w:t>
+      </w:r>
+    </w:p>
+    <w:p>
+      <w:pPr>
+        <w:pStyle w:val="HTMLPreformatted"/>
+        <w:shd w:val="clear" w:color="auto" w:fill="FFFFFF"/>
+        <w:rPr>
+          <w:noProof/>
+          <w:color w:val="000000"/>
+        </w:rPr>
+      </w:pPr>
+      <w:bookmarkStart w:id="13" w:name="OLE_LINK13"/>
+      <w:r>
+        <w:rPr>
+          <w:noProof/>
+          <w:color w:val="000000"/>
+        </w:rPr>
+        <w:t>int gpio_direction_output(unsigned int gpio, int value);</w:t>
+      </w:r>
+    </w:p>
+    <w:bookmarkEnd w:id="13"/>
     <w:p>
       <w:pPr>
         <w:pStyle w:val="NoSpacing"/>
@@ -2182,52 +2089,60 @@
           <w:shd w:val="clear" w:color="auto" w:fill="FFFFFF"/>
         </w:rPr>
       </w:pPr>
-      <w:r>
+    </w:p>
+    <w:p>
+      <w:pPr>
+        <w:pStyle w:val="NormalWeb"/>
+        <w:shd w:val="clear" w:color="auto" w:fill="FFFFFF"/>
+        <w:rPr>
+          <w:color w:val="000000"/>
+          <w:sz w:val="27"/>
+          <w:szCs w:val="27"/>
+        </w:rPr>
+      </w:pPr>
+      <w:r>
+        <w:rPr>
+          <w:color w:val="000000"/>
+          <w:sz w:val="27"/>
+          <w:szCs w:val="27"/>
+        </w:rPr>
+        <w:t>For input GPIOs, the current value can be read with:</w:t>
+      </w:r>
+    </w:p>
+    <w:p>
+      <w:pPr>
+        <w:pStyle w:val="HTMLPreformatted"/>
+        <w:shd w:val="clear" w:color="auto" w:fill="FFFFFF"/>
+        <w:rPr>
+          <w:noProof/>
+          <w:color w:val="000000"/>
+        </w:rPr>
+      </w:pPr>
+      <w:r>
+        <w:rPr>
+          <w:color w:val="000000"/>
+        </w:rPr>
+        <w:t xml:space="preserve">    </w:t>
+      </w:r>
+      <w:r>
+        <w:rPr>
+          <w:noProof/>
+          <w:color w:val="000000"/>
+        </w:rPr>
+        <w:t>int gpio_get_value(unsigned int gpio);</w:t>
+      </w:r>
+    </w:p>
+    <w:p>
+      <w:pPr>
+        <w:pStyle w:val="NoSpacing"/>
         <w:rPr>
           <w:color w:val="000000"/>
           <w:sz w:val="27"/>
           <w:szCs w:val="27"/>
           <w:shd w:val="clear" w:color="auto" w:fill="FFFFFF"/>
         </w:rPr>
-        <w:t>Direction:</w:t>
-      </w:r>
-    </w:p>
-    <w:p>
-      <w:pPr>
-        <w:pStyle w:val="HTMLPreformatted"/>
-        <w:shd w:val="clear" w:color="auto" w:fill="FFFFFF"/>
-        <w:rPr>
-          <w:noProof/>
-          <w:color w:val="000000"/>
-        </w:rPr>
-      </w:pPr>
-      <w:r>
-        <w:rPr>
-          <w:noProof/>
-          <w:color w:val="000000"/>
-        </w:rPr>
-        <w:t>int gpio_direction_input(unsigned int gpio);</w:t>
-      </w:r>
-    </w:p>
-    <w:p>
-      <w:pPr>
-        <w:pStyle w:val="HTMLPreformatted"/>
-        <w:shd w:val="clear" w:color="auto" w:fill="FFFFFF"/>
-        <w:rPr>
-          <w:noProof/>
-          <w:color w:val="000000"/>
-        </w:rPr>
-      </w:pPr>
-      <w:bookmarkStart w:id="12" w:name="OLE_LINK13"/>
-      <w:r>
-        <w:rPr>
-          <w:noProof/>
-          <w:color w:val="000000"/>
-        </w:rPr>
-        <w:t>int gpio_direction_output(unsigned int gpio, int value);</w:t>
-      </w:r>
-    </w:p>
-    <w:bookmarkEnd w:id="12"/>
+      </w:pPr>
+    </w:p>
     <w:p>
       <w:pPr>
         <w:pStyle w:val="NoSpacing"/>
@@ -2241,44 +2156,40 @@
     </w:p>
     <w:p>
       <w:pPr>
-        <w:pStyle w:val="NormalWeb"/>
-        <w:shd w:val="clear" w:color="auto" w:fill="FFFFFF"/>
-        <w:rPr>
-          <w:color w:val="000000"/>
-          <w:sz w:val="27"/>
-          <w:szCs w:val="27"/>
-        </w:rPr>
-      </w:pPr>
-      <w:r>
-        <w:rPr>
-          <w:color w:val="000000"/>
-          <w:sz w:val="27"/>
-          <w:szCs w:val="27"/>
-        </w:rPr>
-        <w:t>For input GPIOs, the current value can be read with:</w:t>
-      </w:r>
-    </w:p>
-    <w:p>
-      <w:pPr>
         <w:pStyle w:val="HTMLPreformatted"/>
         <w:shd w:val="clear" w:color="auto" w:fill="FFFFFF"/>
         <w:rPr>
-          <w:noProof/>
-          <w:color w:val="000000"/>
-        </w:rPr>
-      </w:pPr>
-      <w:r>
-        <w:rPr>
-          <w:color w:val="000000"/>
-        </w:rPr>
-        <w:t xml:space="preserve">    </w:t>
-      </w:r>
-      <w:r>
-        <w:rPr>
-          <w:noProof/>
-          <w:color w:val="000000"/>
-        </w:rPr>
-        <w:t>int gpio_get_value(unsigned int gpio);</w:t>
+          <w:rFonts w:asciiTheme="minorHAnsi" w:hAnsiTheme="minorHAnsi"/>
+          <w:color w:val="000000"/>
+          <w:sz w:val="24"/>
+          <w:szCs w:val="24"/>
+        </w:rPr>
+      </w:pPr>
+      <w:r>
+        <w:rPr>
+          <w:rFonts w:asciiTheme="minorHAnsi" w:hAnsiTheme="minorHAnsi"/>
+          <w:color w:val="000000"/>
+          <w:sz w:val="24"/>
+          <w:szCs w:val="24"/>
+        </w:rPr>
+        <w:t>To set value:</w:t>
+      </w:r>
+    </w:p>
+    <w:p>
+      <w:pPr>
+        <w:pStyle w:val="HTMLPreformatted"/>
+        <w:shd w:val="clear" w:color="auto" w:fill="FFFFFF"/>
+        <w:rPr>
+          <w:noProof/>
+          <w:color w:val="000000"/>
+        </w:rPr>
+      </w:pPr>
+      <w:r>
+        <w:rPr>
+          <w:noProof/>
+          <w:color w:val="000000"/>
+        </w:rPr>
+        <w:t>void gpio_set_value(unsigned int gpio, int value);</w:t>
       </w:r>
     </w:p>
     <w:p>
@@ -2295,141 +2206,168 @@
     <w:p>
       <w:pPr>
         <w:pStyle w:val="NoSpacing"/>
+      </w:pPr>
+    </w:p>
+    <w:p>
+      <w:pPr>
+        <w:pStyle w:val="NoSpacing"/>
+      </w:pPr>
+      <w:r>
+        <w:t>Interrupt:</w:t>
+      </w:r>
+    </w:p>
+    <w:p>
+      <w:pPr>
+        <w:pStyle w:val="NoSpacing"/>
+      </w:pPr>
+    </w:p>
+    <w:p>
+      <w:pPr>
+        <w:pStyle w:val="HTMLPreformatted"/>
+        <w:shd w:val="clear" w:color="auto" w:fill="FFFFFF"/>
+        <w:rPr>
+          <w:noProof/>
+          <w:color w:val="000000"/>
+        </w:rPr>
+      </w:pPr>
+      <w:r>
+        <w:rPr>
+          <w:noProof/>
+          <w:color w:val="000000"/>
+        </w:rPr>
+        <w:t>int gpio_to_irq(unsigned int gpio);</w:t>
+      </w:r>
+    </w:p>
+    <w:p>
+      <w:pPr>
+        <w:pStyle w:val="NoSpacing"/>
+      </w:pPr>
+    </w:p>
+    <w:p>
+      <w:pPr>
+        <w:pStyle w:val="NoSpacing"/>
+        <w:rPr>
+          <w:noProof/>
+          <w:color w:val="000000"/>
+        </w:rPr>
+      </w:pPr>
+      <w:r>
+        <w:t xml:space="preserve">The value for gpio is the return handle from the function </w:t>
+      </w:r>
+      <w:r>
+        <w:rPr>
+          <w:noProof/>
+          <w:color w:val="000000"/>
+        </w:rPr>
+        <w:t>gpio_request  and not the gpio pin itself.</w:t>
+      </w:r>
+    </w:p>
+    <w:p>
+      <w:pPr>
+        <w:pStyle w:val="NoSpacing"/>
+      </w:pPr>
+      <w:r>
+        <w:t xml:space="preserve">If interrupt is associated it will return back and then can be hook using </w:t>
+      </w:r>
+    </w:p>
+    <w:p>
+      <w:pPr>
+        <w:pStyle w:val="NoSpacing"/>
+      </w:pPr>
+      <w:r>
+        <w:rPr>
+          <w:rStyle w:val="HTMLTypewriter"/>
+          <w:rFonts w:eastAsiaTheme="minorHAnsi"/>
+          <w:color w:val="000000"/>
+          <w:shd w:val="clear" w:color="auto" w:fill="FFFFFF"/>
+        </w:rPr>
+        <w:t>request_irq()</w:t>
+      </w:r>
+      <w:r>
         <w:rPr>
           <w:color w:val="000000"/>
           <w:sz w:val="27"/>
           <w:szCs w:val="27"/>
           <w:shd w:val="clear" w:color="auto" w:fill="FFFFFF"/>
         </w:rPr>
-      </w:pPr>
+        <w:t> </w:t>
+      </w:r>
+    </w:p>
+    <w:p>
+      <w:pPr>
+        <w:pStyle w:val="NoSpacing"/>
+      </w:pPr>
+    </w:p>
+    <w:p>
+      <w:pPr>
+        <w:pStyle w:val="NoSpacing"/>
+      </w:pPr>
+    </w:p>
+    <w:p>
+      <w:pPr>
+        <w:pStyle w:val="NormalWeb"/>
+        <w:shd w:val="clear" w:color="auto" w:fill="FFFFFF"/>
+        <w:rPr>
+          <w:color w:val="000000"/>
+          <w:sz w:val="27"/>
+          <w:szCs w:val="27"/>
+        </w:rPr>
+      </w:pPr>
+      <w:r>
+        <w:rPr>
+          <w:color w:val="000000"/>
+          <w:sz w:val="27"/>
+          <w:szCs w:val="27"/>
+        </w:rPr>
+        <w:lastRenderedPageBreak/>
+        <w:t> The GPIO subsystem is able to represent GPIO lines via a sysfs hierarchy, allowing user space to query (and possibly modify) them. Kernel code can cause a specific GPIO to appear in sysfs with:</w:t>
+      </w:r>
     </w:p>
     <w:p>
       <w:pPr>
         <w:pStyle w:val="HTMLPreformatted"/>
         <w:shd w:val="clear" w:color="auto" w:fill="FFFFFF"/>
         <w:rPr>
-          <w:rFonts w:asciiTheme="minorHAnsi" w:hAnsiTheme="minorHAnsi"/>
-          <w:color w:val="000000"/>
-          <w:sz w:val="24"/>
-          <w:szCs w:val="24"/>
-        </w:rPr>
-      </w:pPr>
-      <w:r>
-        <w:rPr>
-          <w:rFonts w:asciiTheme="minorHAnsi" w:hAnsiTheme="minorHAnsi"/>
-          <w:color w:val="000000"/>
-          <w:sz w:val="24"/>
-          <w:szCs w:val="24"/>
-        </w:rPr>
-        <w:t>To set value:</w:t>
-      </w:r>
-    </w:p>
-    <w:p>
-      <w:pPr>
-        <w:pStyle w:val="HTMLPreformatted"/>
-        <w:shd w:val="clear" w:color="auto" w:fill="FFFFFF"/>
-        <w:rPr>
-          <w:noProof/>
-          <w:color w:val="000000"/>
-        </w:rPr>
-      </w:pPr>
-      <w:r>
-        <w:rPr>
-          <w:noProof/>
-          <w:color w:val="000000"/>
-        </w:rPr>
-        <w:t>void gpio_set_value(unsigned int gpio, int value);</w:t>
-      </w:r>
-    </w:p>
-    <w:p>
-      <w:pPr>
-        <w:pStyle w:val="NoSpacing"/>
+          <w:noProof/>
+          <w:color w:val="000000"/>
+        </w:rPr>
+      </w:pPr>
+      <w:r>
+        <w:rPr>
+          <w:noProof/>
+          <w:color w:val="000000"/>
+        </w:rPr>
+        <w:t xml:space="preserve">    int gpio_export(unsigned int gpio, bool direction_may_change);</w:t>
+      </w:r>
+    </w:p>
+    <w:p>
+      <w:pPr>
+        <w:pStyle w:val="NoSpacing"/>
+      </w:pPr>
+    </w:p>
+    <w:p>
+      <w:pPr>
+        <w:pStyle w:val="NoSpacing"/>
+      </w:pPr>
+    </w:p>
+    <w:p>
+      <w:pPr>
+        <w:pStyle w:val="NoSpacing"/>
+      </w:pPr>
+    </w:p>
+    <w:p>
+      <w:pPr>
+        <w:pStyle w:val="NoSpacing"/>
+      </w:pPr>
+      <w:r>
         <w:rPr>
           <w:color w:val="000000"/>
           <w:sz w:val="27"/>
           <w:szCs w:val="27"/>
           <w:shd w:val="clear" w:color="auto" w:fill="FFFFFF"/>
         </w:rPr>
-      </w:pPr>
-    </w:p>
-    <w:p>
-      <w:pPr>
-        <w:pStyle w:val="NoSpacing"/>
-      </w:pPr>
-    </w:p>
-    <w:p>
-      <w:pPr>
-        <w:pStyle w:val="NoSpacing"/>
-      </w:pPr>
-      <w:r>
-        <w:t>Interrupt:</w:t>
-      </w:r>
-    </w:p>
-    <w:p>
-      <w:pPr>
-        <w:pStyle w:val="NoSpacing"/>
-      </w:pPr>
-    </w:p>
-    <w:p>
-      <w:pPr>
-        <w:pStyle w:val="HTMLPreformatted"/>
-        <w:shd w:val="clear" w:color="auto" w:fill="FFFFFF"/>
-        <w:rPr>
-          <w:noProof/>
-          <w:color w:val="000000"/>
-        </w:rPr>
-      </w:pPr>
-      <w:r>
-        <w:rPr>
-          <w:noProof/>
-          <w:color w:val="000000"/>
-        </w:rPr>
-        <w:t>int gpio_to_irq(unsigned int gpio);</w:t>
-      </w:r>
-    </w:p>
-    <w:p>
-      <w:pPr>
-        <w:pStyle w:val="NoSpacing"/>
-      </w:pPr>
-    </w:p>
-    <w:p>
-      <w:pPr>
-        <w:pStyle w:val="NoSpacing"/>
-        <w:rPr>
-          <w:noProof/>
-          <w:color w:val="000000"/>
-        </w:rPr>
-      </w:pPr>
-      <w:r>
-        <w:t xml:space="preserve">The value for gpio is the return handle from the function </w:t>
-      </w:r>
-      <w:r>
-        <w:rPr>
-          <w:noProof/>
-          <w:color w:val="000000"/>
-        </w:rPr>
-        <w:t>gpio_request</w:t>
-      </w:r>
-      <w:r>
-        <w:rPr>
-          <w:noProof/>
-          <w:color w:val="000000"/>
-        </w:rPr>
-        <w:t xml:space="preserve">  and not the gpio pin itself.</w:t>
-      </w:r>
-    </w:p>
-    <w:p>
-      <w:pPr>
-        <w:pStyle w:val="NoSpacing"/>
-      </w:pPr>
-      <w:r>
-        <w:t xml:space="preserve">If interrupt is associated it will return back and then can be hook using </w:t>
-      </w:r>
-    </w:p>
-    <w:p>
-      <w:pPr>
-        <w:pStyle w:val="NoSpacing"/>
-      </w:pPr>
+        <w:t>The </w:t>
+      </w:r>
       <w:r>
         <w:rPr>
           <w:rStyle w:val="HTMLTypewriter"/>
@@ -2437,7 +2375,7 @@
           <w:color w:val="000000"/>
           <w:shd w:val="clear" w:color="auto" w:fill="FFFFFF"/>
         </w:rPr>
-        <w:t>request_irq()</w:t>
+        <w:t>direction_may_change</w:t>
       </w:r>
       <w:r>
         <w:rPr>
@@ -2446,91 +2384,17 @@
           <w:szCs w:val="27"/>
           <w:shd w:val="clear" w:color="auto" w:fill="FFFFFF"/>
         </w:rPr>
-        <w:t> </w:t>
-      </w:r>
-    </w:p>
-    <w:p>
-      <w:pPr>
-        <w:pStyle w:val="NoSpacing"/>
-      </w:pPr>
-    </w:p>
-    <w:p>
-      <w:pPr>
-        <w:pStyle w:val="NoSpacing"/>
-      </w:pPr>
-    </w:p>
-    <w:p>
-      <w:pPr>
-        <w:pStyle w:val="NormalWeb"/>
-        <w:shd w:val="clear" w:color="auto" w:fill="FFFFFF"/>
-        <w:rPr>
-          <w:color w:val="000000"/>
-          <w:sz w:val="27"/>
-          <w:szCs w:val="27"/>
-        </w:rPr>
-      </w:pPr>
-      <w:r>
-        <w:rPr>
-          <w:color w:val="000000"/>
-          <w:sz w:val="27"/>
-          <w:szCs w:val="27"/>
-        </w:rPr>
-        <w:lastRenderedPageBreak/>
-        <w:t> </w:t>
-      </w:r>
-      <w:r>
-        <w:rPr>
-          <w:color w:val="000000"/>
-          <w:sz w:val="27"/>
-          <w:szCs w:val="27"/>
-        </w:rPr>
-        <w:t>T</w:t>
-      </w:r>
-      <w:r>
-        <w:rPr>
-          <w:color w:val="000000"/>
-          <w:sz w:val="27"/>
-          <w:szCs w:val="27"/>
-        </w:rPr>
-        <w:t>he GPIO subsystem is able to represent GPIO lines via a sysfs hierarchy, allowing user space to query (and possibly modify) them. Kernel code can cause a specific GPIO to appear in sysfs with:</w:t>
-      </w:r>
-    </w:p>
-    <w:p>
-      <w:pPr>
-        <w:pStyle w:val="HTMLPreformatted"/>
-        <w:shd w:val="clear" w:color="auto" w:fill="FFFFFF"/>
-        <w:rPr>
-          <w:noProof/>
-          <w:color w:val="000000"/>
-        </w:rPr>
-      </w:pPr>
-      <w:r>
-        <w:rPr>
-          <w:noProof/>
-          <w:color w:val="000000"/>
-        </w:rPr>
-        <w:t xml:space="preserve">    int gpio_export(unsigned int gpio, bool direction_may_change);</w:t>
-      </w:r>
-    </w:p>
-    <w:p>
-      <w:pPr>
-        <w:pStyle w:val="NoSpacing"/>
-      </w:pPr>
-    </w:p>
-    <w:p>
-      <w:pPr>
-        <w:pStyle w:val="NoSpacing"/>
-      </w:pPr>
-    </w:p>
-    <w:p>
-      <w:pPr>
-        <w:pStyle w:val="NoSpacing"/>
-      </w:pPr>
-    </w:p>
-    <w:p>
-      <w:pPr>
-        <w:pStyle w:val="NoSpacing"/>
-      </w:pPr>
+        <w:t> parameter controls whether user space is allowed to change the direction of the GPIO; in many cases, allowing that control would be asking for bad things to happen to the system as a whole. A GPIO can be removed from sysfs with </w:t>
+      </w:r>
+      <w:r>
+        <w:rPr>
+          <w:rStyle w:val="HTMLTypewriter"/>
+          <w:rFonts w:eastAsiaTheme="minorHAnsi"/>
+          <w:color w:val="000000"/>
+          <w:shd w:val="clear" w:color="auto" w:fill="FFFFFF"/>
+        </w:rPr>
+        <w:t>gpio_unexport()</w:t>
+      </w:r>
       <w:r>
         <w:rPr>
           <w:color w:val="000000"/>
@@ -2538,7 +2402,7 @@
           <w:szCs w:val="27"/>
           <w:shd w:val="clear" w:color="auto" w:fill="FFFFFF"/>
         </w:rPr>
-        <w:t>The </w:t>
+        <w:t> or given another name with </w:t>
       </w:r>
       <w:r>
         <w:rPr>
@@ -2547,7 +2411,7 @@
           <w:color w:val="000000"/>
           <w:shd w:val="clear" w:color="auto" w:fill="FFFFFF"/>
         </w:rPr>
-        <w:t>direction_may_change</w:t>
+        <w:t>gpio_export_link()</w:t>
       </w:r>
       <w:r>
         <w:rPr>
@@ -2556,42 +2420,6 @@
           <w:szCs w:val="27"/>
           <w:shd w:val="clear" w:color="auto" w:fill="FFFFFF"/>
         </w:rPr>
-        <w:t> parameter controls whether user space is allowed to change the direction of the GPIO; in many cases, allowing that control would be asking for bad things to happen to the system as a whole. A GPIO can be removed from sysfs with </w:t>
-      </w:r>
-      <w:r>
-        <w:rPr>
-          <w:rStyle w:val="HTMLTypewriter"/>
-          <w:rFonts w:eastAsiaTheme="minorHAnsi"/>
-          <w:color w:val="000000"/>
-          <w:shd w:val="clear" w:color="auto" w:fill="FFFFFF"/>
-        </w:rPr>
-        <w:t>gpio_unexport()</w:t>
-      </w:r>
-      <w:r>
-        <w:rPr>
-          <w:color w:val="000000"/>
-          <w:sz w:val="27"/>
-          <w:szCs w:val="27"/>
-          <w:shd w:val="clear" w:color="auto" w:fill="FFFFFF"/>
-        </w:rPr>
-        <w:t> or given another name with </w:t>
-      </w:r>
-      <w:r>
-        <w:rPr>
-          <w:rStyle w:val="HTMLTypewriter"/>
-          <w:rFonts w:eastAsiaTheme="minorHAnsi"/>
-          <w:color w:val="000000"/>
-          <w:shd w:val="clear" w:color="auto" w:fill="FFFFFF"/>
-        </w:rPr>
-        <w:t>gpio_export_link()</w:t>
-      </w:r>
-      <w:r>
-        <w:rPr>
-          <w:color w:val="000000"/>
-          <w:sz w:val="27"/>
-          <w:szCs w:val="27"/>
-          <w:shd w:val="clear" w:color="auto" w:fill="FFFFFF"/>
-        </w:rPr>
         <w:t>.</w:t>
       </w:r>
     </w:p>
@@ -2838,15 +2666,7 @@
         <w:rPr>
           <w:noProof/>
         </w:rPr>
-        <w:t xml:space="preserve"> </w:t>
-      </w:r>
-      <w:bookmarkStart w:id="13" w:name="_GoBack"/>
-      <w:bookmarkEnd w:id="13"/>
-      <w:r>
-        <w:rPr>
-          <w:noProof/>
-        </w:rPr>
-        <w:t xml:space="preserve"> </w:t>
+        <w:t xml:space="preserve">  </w:t>
       </w:r>
       <w:r>
         <w:rPr>

</xml_diff>